<commit_message>
Ó, mudei os baguio
</commit_message>
<xml_diff>
--- a/gabi.docx
+++ b/gabi.docx
@@ -4,7 +4,50 @@
   <w:body>
     <w:p>
       <w:r>
-        <w:t>vfbhgfhhjhg</w:t>
+        <w:t>V</w:t>
+      </w:r>
+      <w:r>
+        <w:t>fbhgfhhjhg</w:t>
+      </w:r>
+    </w:p>
+    <w:p>
+      <w:r>
+        <w:t>Hioshgdfhi</w:t>
+      </w:r>
+    </w:p>
+    <w:p>
+      <w:r>
+        <w:t>Ghjgh</w:t>
+      </w:r>
+    </w:p>
+    <w:p>
+      <w:r>
+        <w:t>Jgh</w:t>
+      </w:r>
+    </w:p>
+    <w:p>
+      <w:r>
+        <w:t>Jk</w:t>
+      </w:r>
+    </w:p>
+    <w:p>
+      <w:r>
+        <w:t>Hj</w:t>
+      </w:r>
+    </w:p>
+    <w:p>
+      <w:r>
+        <w:t>Klhj</w:t>
+      </w:r>
+    </w:p>
+    <w:p>
+      <w:r>
+        <w:t>Loç</w:t>
+      </w:r>
+    </w:p>
+    <w:p>
+      <w:r>
+        <w:t>i</w:t>
       </w:r>
       <w:bookmarkStart w:id="0" w:name="_GoBack"/>
       <w:bookmarkEnd w:id="0"/>

</xml_diff>